<commit_message>
Revert "Merge branch 'master' of https://github.com/javierganto/G2-ESTAFA"
This reverts commit 14d6ec3de4490d71464c08277f1cde1642682e68, reversing
changes made to d599247ad4a38d00fcf479ff2f76530cd6fd05b4.
</commit_message>
<xml_diff>
--- a/DIAGRAMASECUENCIA.docx
+++ b/DIAGRAMASECUENCIA.docx
@@ -79,7 +79,21 @@
         <w:rPr>
           <w:rFonts w:ascii="Helvetica" w:hAnsi="Helvetica" w:cs="Helvetica"/>
         </w:rPr>
-        <w:t xml:space="preserve"> se la enviamos al administrador y este se encarga de validar el mensaje y lo guardamos en el repositorio . En caso de que la reseña de error porque no sea validado se </w:t>
+        <w:t xml:space="preserve"> se la enviamos al administrador y este se encarga de validar el mensaje y lo guardamos en el </w:t>
+      </w:r>
+      <w:proofErr w:type="gramStart"/>
+      <w:r>
+        <w:rPr>
+          <w:rFonts w:ascii="Helvetica" w:hAnsi="Helvetica" w:cs="Helvetica"/>
+        </w:rPr>
+        <w:t>repositorio .</w:t>
+      </w:r>
+      <w:proofErr w:type="gramEnd"/>
+      <w:r>
+        <w:rPr>
+          <w:rFonts w:ascii="Helvetica" w:hAnsi="Helvetica" w:cs="Helvetica"/>
+        </w:rPr>
+        <w:t xml:space="preserve"> En caso de que la reseña de error porque no sea validado se </w:t>
       </w:r>
       <w:r>
         <w:rPr>
@@ -91,30 +105,8 @@
         <w:rPr>
           <w:rFonts w:ascii="Helvetica" w:hAnsi="Helvetica" w:cs="Helvetica"/>
         </w:rPr>
-        <w:t xml:space="preserve"> si por el contrario todo va bien el mensaje se </w:t>
-      </w:r>
-      <w:proofErr w:type="spellStart"/>
-      <w:r>
-        <w:rPr>
-          <w:rFonts w:ascii="Helvetica" w:hAnsi="Helvetica" w:cs="Helvetica"/>
-        </w:rPr>
-        <w:t>sube</w:t>
-      </w:r>
-      <w:r>
-        <w:rPr>
-          <w:rFonts w:ascii="Helvetica" w:hAnsi="Helvetica" w:cs="Helvetica"/>
-        </w:rPr>
-        <w:t>e</w:t>
-      </w:r>
-      <w:proofErr w:type="spellEnd"/>
-      <w:r>
-        <w:rPr>
-          <w:rFonts w:ascii="Helvetica" w:hAnsi="Helvetica" w:cs="Helvetica"/>
-        </w:rPr>
-        <w:t xml:space="preserve"> </w:t>
-      </w:r>
-      <w:bookmarkStart w:id="0" w:name="_GoBack"/>
-      <w:bookmarkEnd w:id="0"/>
+        <w:t xml:space="preserve"> si por el contrario todo va bien el mensaje se sube</w:t>
+      </w:r>
       <w:r>
         <w:rPr>
           <w:noProof/>
@@ -300,6 +292,8 @@
       </w:r>
     </w:p>
     <w:p>
+      <w:bookmarkStart w:id="0" w:name="_GoBack"/>
+      <w:bookmarkEnd w:id="0"/>
       <w:r>
         <w:rPr>
           <w:rFonts w:ascii="Helvetica" w:hAnsi="Helvetica" w:cs="Helvetica"/>
@@ -1071,8 +1065,16 @@
         <w:rPr>
           <w:rFonts w:ascii="Helvetica" w:hAnsi="Helvetica" w:cs="Helvetica"/>
         </w:rPr>
-        <w:t xml:space="preserve"> en caso de que esa lista esté vacía es porque de no hay usuarios a banear .</w:t>
-      </w:r>
+        <w:t xml:space="preserve"> en caso de que esa lista esté vacía es porque de no hay usuarios a </w:t>
+      </w:r>
+      <w:proofErr w:type="gramStart"/>
+      <w:r>
+        <w:rPr>
+          <w:rFonts w:ascii="Helvetica" w:hAnsi="Helvetica" w:cs="Helvetica"/>
+        </w:rPr>
+        <w:t>banear .</w:t>
+      </w:r>
+      <w:proofErr w:type="gramEnd"/>
     </w:p>
     <w:p/>
     <w:p/>

</xml_diff>